<commit_message>
ajuste de hiperlink do portfolio no cv
</commit_message>
<xml_diff>
--- a/curriculo/CV-JULIANO-AMBROSIO.docx
+++ b/curriculo/CV-JULIANO-AMBROSIO.docx
@@ -602,7 +602,7 @@
           </mc:Choice>
           <mc:Fallback>
             <w:pict>
-              <v:shape w14:anchorId="2F979384" id="Graphic 1" o:spid="_x0000_s1026" style="position:absolute;margin-left:70.55pt;margin-top:14.05pt;width:454.3pt;height:.5pt;z-index:-15728640;visibility:visible;mso-wrap-style:square;mso-wrap-distance-left:0;mso-wrap-distance-top:0;mso-wrap-distance-right:0;mso-wrap-distance-bottom:0;mso-position-horizontal:absolute;mso-position-horizontal-relative:page;mso-position-vertical:absolute;mso-position-vertical-relative:text;v-text-anchor:top" coordsize="5769610,6350" o:gfxdata="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" path="m5769228,l,,,6096r5769228,l5769228,xe" fillcolor="#a6a6a6" stroked="f">
+              <v:shape w14:anchorId="28D84B01" id="Graphic 1" o:spid="_x0000_s1026" style="position:absolute;margin-left:70.55pt;margin-top:14.05pt;width:454.3pt;height:.5pt;z-index:-15728640;visibility:visible;mso-wrap-style:square;mso-wrap-distance-left:0;mso-wrap-distance-top:0;mso-wrap-distance-right:0;mso-wrap-distance-bottom:0;mso-position-horizontal:absolute;mso-position-horizontal-relative:page;mso-position-vertical:absolute;mso-position-vertical-relative:text;v-text-anchor:top" coordsize="5769610,6350" o:gfxdata="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" path="m5769228,l,,,6096r5769228,l5769228,xe" fillcolor="#a6a6a6" stroked="f">
                 <v:path arrowok="t"/>
                 <w10:wrap type="topAndBottom" anchorx="page"/>
               </v:shape>
@@ -893,7 +893,7 @@
           </mc:Choice>
           <mc:Fallback>
             <w:pict>
-              <v:shape w14:anchorId="04754596" id="Graphic 2" o:spid="_x0000_s1026" style="position:absolute;margin-left:70.55pt;margin-top:16.7pt;width:454.3pt;height:.5pt;z-index:-15728128;visibility:visible;mso-wrap-style:square;mso-wrap-distance-left:0;mso-wrap-distance-top:0;mso-wrap-distance-right:0;mso-wrap-distance-bottom:0;mso-position-horizontal:absolute;mso-position-horizontal-relative:page;mso-position-vertical:absolute;mso-position-vertical-relative:text;v-text-anchor:top" coordsize="5769610,6350" o:gfxdata="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" path="m5769228,l,,,6096r5769228,l5769228,xe" fillcolor="#a6a6a6" stroked="f">
+              <v:shape w14:anchorId="1E6A0E95" id="Graphic 2" o:spid="_x0000_s1026" style="position:absolute;margin-left:70.55pt;margin-top:16.7pt;width:454.3pt;height:.5pt;z-index:-15728128;visibility:visible;mso-wrap-style:square;mso-wrap-distance-left:0;mso-wrap-distance-top:0;mso-wrap-distance-right:0;mso-wrap-distance-bottom:0;mso-position-horizontal:absolute;mso-position-horizontal-relative:page;mso-position-vertical:absolute;mso-position-vertical-relative:text;v-text-anchor:top" coordsize="5769610,6350" o:gfxdata="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" path="m5769228,l,,,6096r5769228,l5769228,xe" fillcolor="#a6a6a6" stroked="f">
                 <v:path arrowok="t"/>
                 <w10:wrap type="topAndBottom" anchorx="page"/>
               </v:shape>
@@ -2045,7 +2045,7 @@
           </mc:Choice>
           <mc:Fallback>
             <w:pict>
-              <v:shape w14:anchorId="164411A7" id="Graphic 3" o:spid="_x0000_s1026" style="position:absolute;margin-left:70.55pt;margin-top:13.65pt;width:454.3pt;height:.5pt;z-index:-15727616;visibility:visible;mso-wrap-style:square;mso-wrap-distance-left:0;mso-wrap-distance-top:0;mso-wrap-distance-right:0;mso-wrap-distance-bottom:0;mso-position-horizontal:absolute;mso-position-horizontal-relative:page;mso-position-vertical:absolute;mso-position-vertical-relative:text;v-text-anchor:top" coordsize="5769610,6350" o:gfxdata="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" path="m5769228,l,,,6094r5769228,l5769228,xe" fillcolor="#a6a6a6" stroked="f">
+              <v:shape w14:anchorId="78AE3855" id="Graphic 3" o:spid="_x0000_s1026" style="position:absolute;margin-left:70.55pt;margin-top:13.65pt;width:454.3pt;height:.5pt;z-index:-15727616;visibility:visible;mso-wrap-style:square;mso-wrap-distance-left:0;mso-wrap-distance-top:0;mso-wrap-distance-right:0;mso-wrap-distance-bottom:0;mso-position-horizontal:absolute;mso-position-horizontal-relative:page;mso-position-vertical:absolute;mso-position-vertical-relative:text;v-text-anchor:top" coordsize="5769610,6350" o:gfxdata="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" path="m5769228,l,,,6094r5769228,l5769228,xe" fillcolor="#a6a6a6" stroked="f">
                 <v:path arrowok="t"/>
                 <w10:wrap type="topAndBottom" anchorx="page"/>
               </v:shape>
@@ -2664,7 +2664,7 @@
           </mc:Choice>
           <mc:Fallback>
             <w:pict>
-              <v:shape w14:anchorId="58809217" id="Graphic 4" o:spid="_x0000_s1026" style="position:absolute;margin-left:70.55pt;margin-top:13.6pt;width:454.3pt;height:.5pt;z-index:-15727104;visibility:visible;mso-wrap-style:square;mso-wrap-distance-left:0;mso-wrap-distance-top:0;mso-wrap-distance-right:0;mso-wrap-distance-bottom:0;mso-position-horizontal:absolute;mso-position-horizontal-relative:page;mso-position-vertical:absolute;mso-position-vertical-relative:text;v-text-anchor:top" coordsize="5769610,6350" o:gfxdata="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" path="m5769228,l,,,6094r5769228,l5769228,xe" fillcolor="#a6a6a6" stroked="f">
+              <v:shape w14:anchorId="3DE51152" id="Graphic 4" o:spid="_x0000_s1026" style="position:absolute;margin-left:70.55pt;margin-top:13.6pt;width:454.3pt;height:.5pt;z-index:-15727104;visibility:visible;mso-wrap-style:square;mso-wrap-distance-left:0;mso-wrap-distance-top:0;mso-wrap-distance-right:0;mso-wrap-distance-bottom:0;mso-position-horizontal:absolute;mso-position-horizontal-relative:page;mso-position-vertical:absolute;mso-position-vertical-relative:text;v-text-anchor:top" coordsize="5769610,6350" o:gfxdata="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" path="m5769228,l,,,6094r5769228,l5769228,xe" fillcolor="#a6a6a6" stroked="f">
                 <v:path arrowok="t"/>
                 <w10:wrap type="topAndBottom" anchorx="page"/>
               </v:shape>

</xml_diff>

<commit_message>
modificando acsso de hiperlink linkedIn
</commit_message>
<xml_diff>
--- a/curriculo/CV-JULIANO-AMBROSIO.docx
+++ b/curriculo/CV-JULIANO-AMBROSIO.docx
@@ -602,7 +602,7 @@
           </mc:Choice>
           <mc:Fallback>
             <w:pict>
-              <v:shape w14:anchorId="28D84B01" id="Graphic 1" o:spid="_x0000_s1026" style="position:absolute;margin-left:70.55pt;margin-top:14.05pt;width:454.3pt;height:.5pt;z-index:-15728640;visibility:visible;mso-wrap-style:square;mso-wrap-distance-left:0;mso-wrap-distance-top:0;mso-wrap-distance-right:0;mso-wrap-distance-bottom:0;mso-position-horizontal:absolute;mso-position-horizontal-relative:page;mso-position-vertical:absolute;mso-position-vertical-relative:text;v-text-anchor:top" coordsize="5769610,6350" o:gfxdata="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" path="m5769228,l,,,6096r5769228,l5769228,xe" fillcolor="#a6a6a6" stroked="f">
+              <v:shape w14:anchorId="3F52F5A3" id="Graphic 1" o:spid="_x0000_s1026" style="position:absolute;margin-left:70.55pt;margin-top:14.05pt;width:454.3pt;height:.5pt;z-index:-15728640;visibility:visible;mso-wrap-style:square;mso-wrap-distance-left:0;mso-wrap-distance-top:0;mso-wrap-distance-right:0;mso-wrap-distance-bottom:0;mso-position-horizontal:absolute;mso-position-horizontal-relative:page;mso-position-vertical:absolute;mso-position-vertical-relative:text;v-text-anchor:top" coordsize="5769610,6350" o:gfxdata="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" path="m5769228,l,,,6096r5769228,l5769228,xe" fillcolor="#a6a6a6" stroked="f">
                 <v:path arrowok="t"/>
                 <w10:wrap type="topAndBottom" anchorx="page"/>
               </v:shape>
@@ -893,7 +893,7 @@
           </mc:Choice>
           <mc:Fallback>
             <w:pict>
-              <v:shape w14:anchorId="1E6A0E95" id="Graphic 2" o:spid="_x0000_s1026" style="position:absolute;margin-left:70.55pt;margin-top:16.7pt;width:454.3pt;height:.5pt;z-index:-15728128;visibility:visible;mso-wrap-style:square;mso-wrap-distance-left:0;mso-wrap-distance-top:0;mso-wrap-distance-right:0;mso-wrap-distance-bottom:0;mso-position-horizontal:absolute;mso-position-horizontal-relative:page;mso-position-vertical:absolute;mso-position-vertical-relative:text;v-text-anchor:top" coordsize="5769610,6350" o:gfxdata="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" path="m5769228,l,,,6096r5769228,l5769228,xe" fillcolor="#a6a6a6" stroked="f">
+              <v:shape w14:anchorId="7940409C" id="Graphic 2" o:spid="_x0000_s1026" style="position:absolute;margin-left:70.55pt;margin-top:16.7pt;width:454.3pt;height:.5pt;z-index:-15728128;visibility:visible;mso-wrap-style:square;mso-wrap-distance-left:0;mso-wrap-distance-top:0;mso-wrap-distance-right:0;mso-wrap-distance-bottom:0;mso-position-horizontal:absolute;mso-position-horizontal-relative:page;mso-position-vertical:absolute;mso-position-vertical-relative:text;v-text-anchor:top" coordsize="5769610,6350" o:gfxdata="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" path="m5769228,l,,,6096r5769228,l5769228,xe" fillcolor="#a6a6a6" stroked="f">
                 <v:path arrowok="t"/>
                 <w10:wrap type="topAndBottom" anchorx="page"/>
               </v:shape>
@@ -1132,12 +1132,21 @@
           <w:color w:val="565656"/>
           <w:spacing w:val="-4"/>
         </w:rPr>
-        <w:t xml:space="preserve">de dados utilizando Power BI e Python. </w:t>
+        <w:t>de dados utilizando Power BI e Python</w:t>
       </w:r>
       <w:r>
         <w:rPr>
           <w:color w:val="565656"/>
           <w:spacing w:val="-4"/>
+          <w:u w:val="single"/>
+        </w:rPr>
+        <w:t xml:space="preserve">. </w:t>
+      </w:r>
+      <w:r>
+        <w:rPr>
+          <w:color w:val="565656"/>
+          <w:spacing w:val="-4"/>
+          <w:u w:val="single"/>
         </w:rPr>
         <w:t>Auxílio</w:t>
       </w:r>
@@ -1145,50 +1154,41 @@
         <w:rPr>
           <w:color w:val="565656"/>
           <w:spacing w:val="-4"/>
-        </w:rPr>
-        <w:t xml:space="preserve"> na arquitetura e desenvolvimento de bancos de dados,</w:t>
+          <w:u w:val="single"/>
+        </w:rPr>
+        <w:t xml:space="preserve"> na arquitetura e desenvolvimento de bancos de dados, pequenas automações via </w:t>
       </w:r>
       <w:r>
         <w:rPr>
           <w:color w:val="565656"/>
           <w:spacing w:val="-4"/>
-        </w:rPr>
-        <w:t xml:space="preserve"> pequenas automações via </w:t>
+          <w:u w:val="single"/>
+        </w:rPr>
+        <w:t>Power</w:t>
       </w:r>
       <w:r>
         <w:rPr>
           <w:color w:val="565656"/>
           <w:spacing w:val="-4"/>
-        </w:rPr>
-        <w:t>Power</w:t>
+          <w:u w:val="single"/>
+        </w:rPr>
+        <w:t xml:space="preserve"> </w:t>
       </w:r>
       <w:r>
         <w:rPr>
           <w:color w:val="565656"/>
           <w:spacing w:val="-4"/>
-        </w:rPr>
-        <w:t xml:space="preserve"> </w:t>
+          <w:u w:val="single"/>
+        </w:rPr>
+        <w:t>A</w:t>
       </w:r>
       <w:r>
         <w:rPr>
           <w:color w:val="565656"/>
           <w:spacing w:val="-4"/>
-        </w:rPr>
-        <w:t>A</w:t>
-      </w:r>
-      <w:r>
-        <w:rPr>
-          <w:color w:val="565656"/>
-          <w:spacing w:val="-4"/>
-        </w:rPr>
-        <w:t>utomate,</w:t>
-      </w:r>
-      <w:r>
-        <w:rPr>
-          <w:color w:val="565656"/>
-          <w:spacing w:val="-4"/>
-        </w:rPr>
-        <w:t xml:space="preserve"> além de trabalhar com ferramentas TOTVS, para otimização de processos e geração de insights estratégicos.</w:t>
+          <w:u w:val="single"/>
+        </w:rPr>
+        <w:t>utomate, além de trabalhar com ferramentas TOTVS, para otimização de processos e geração de insights estratégicos.</w:t>
       </w:r>
     </w:p>
     <w:p>
@@ -2045,7 +2045,7 @@
           </mc:Choice>
           <mc:Fallback>
             <w:pict>
-              <v:shape w14:anchorId="78AE3855" id="Graphic 3" o:spid="_x0000_s1026" style="position:absolute;margin-left:70.55pt;margin-top:13.65pt;width:454.3pt;height:.5pt;z-index:-15727616;visibility:visible;mso-wrap-style:square;mso-wrap-distance-left:0;mso-wrap-distance-top:0;mso-wrap-distance-right:0;mso-wrap-distance-bottom:0;mso-position-horizontal:absolute;mso-position-horizontal-relative:page;mso-position-vertical:absolute;mso-position-vertical-relative:text;v-text-anchor:top" coordsize="5769610,6350" o:gfxdata="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" path="m5769228,l,,,6094r5769228,l5769228,xe" fillcolor="#a6a6a6" stroked="f">
+              <v:shape w14:anchorId="52A3D814" id="Graphic 3" o:spid="_x0000_s1026" style="position:absolute;margin-left:70.55pt;margin-top:13.65pt;width:454.3pt;height:.5pt;z-index:-15727616;visibility:visible;mso-wrap-style:square;mso-wrap-distance-left:0;mso-wrap-distance-top:0;mso-wrap-distance-right:0;mso-wrap-distance-bottom:0;mso-position-horizontal:absolute;mso-position-horizontal-relative:page;mso-position-vertical:absolute;mso-position-vertical-relative:text;v-text-anchor:top" coordsize="5769610,6350" o:gfxdata="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" path="m5769228,l,,,6094r5769228,l5769228,xe" fillcolor="#a6a6a6" stroked="f">
                 <v:path arrowok="t"/>
                 <w10:wrap type="topAndBottom" anchorx="page"/>
               </v:shape>
@@ -2664,7 +2664,7 @@
           </mc:Choice>
           <mc:Fallback>
             <w:pict>
-              <v:shape w14:anchorId="3DE51152" id="Graphic 4" o:spid="_x0000_s1026" style="position:absolute;margin-left:70.55pt;margin-top:13.6pt;width:454.3pt;height:.5pt;z-index:-15727104;visibility:visible;mso-wrap-style:square;mso-wrap-distance-left:0;mso-wrap-distance-top:0;mso-wrap-distance-right:0;mso-wrap-distance-bottom:0;mso-position-horizontal:absolute;mso-position-horizontal-relative:page;mso-position-vertical:absolute;mso-position-vertical-relative:text;v-text-anchor:top" coordsize="5769610,6350" o:gfxdata="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" path="m5769228,l,,,6094r5769228,l5769228,xe" fillcolor="#a6a6a6" stroked="f">
+              <v:shape w14:anchorId="27DEC40B" id="Graphic 4" o:spid="_x0000_s1026" style="position:absolute;margin-left:70.55pt;margin-top:13.6pt;width:454.3pt;height:.5pt;z-index:-15727104;visibility:visible;mso-wrap-style:square;mso-wrap-distance-left:0;mso-wrap-distance-top:0;mso-wrap-distance-right:0;mso-wrap-distance-bottom:0;mso-position-horizontal:absolute;mso-position-horizontal-relative:page;mso-position-vertical:absolute;mso-position-vertical-relative:text;v-text-anchor:top" coordsize="5769610,6350" o:gfxdata="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" path="m5769228,l,,,6094r5769228,l5769228,xe" fillcolor="#a6a6a6" stroked="f">
                 <v:path arrowok="t"/>
                 <w10:wrap type="topAndBottom" anchorx="page"/>
               </v:shape>

</xml_diff>